<commit_message>
I am always wrong
Cahnged it to Hello Github
</commit_message>
<xml_diff>
--- a/B13_19803024_NikhilPaleti_Lab1_OSSLab.docx
+++ b/B13_19803024_NikhilPaleti_Lab1_OSSLab.docx
@@ -58,8 +58,278 @@
       </w:r>
     </w:p>
     <w:p>
+      <w:r>
+        <w:t>//A Very Basic Hello World Program.</w:t>
+      </w:r>
+    </w:p>
+    <w:p>
+      <w:pPr>
+        <w:shd w:val="clear" w:color="auto" w:fill="03000C"/>
+        <w:spacing w:after="0" w:line="270" w:lineRule="atLeast"/>
+        <w:rPr>
+          <w:rFonts w:ascii="Cascadia Mono" w:eastAsia="Times New Roman" w:hAnsi="Cascadia Mono" w:cs="Cascadia Mono"/>
+          <w:color w:val="FFFFFF"/>
+          <w:sz w:val="20"/>
+          <w:lang w:val="en-IN" w:eastAsia="en-IN"/>
+        </w:rPr>
+      </w:pPr>
+      <w:r>
+        <w:rPr>
+          <w:rFonts w:ascii="Cascadia Mono" w:eastAsia="Times New Roman" w:hAnsi="Cascadia Mono" w:cs="Cascadia Mono"/>
+          <w:color w:val="225588"/>
+          <w:sz w:val="20"/>
+          <w:lang w:val="en-IN" w:eastAsia="en-IN"/>
+        </w:rPr>
+        <w:t>#include</w:t>
+      </w:r>
+      <w:r>
+        <w:rPr>
+          <w:rFonts w:ascii="Cascadia Mono" w:eastAsia="Times New Roman" w:hAnsi="Cascadia Mono" w:cs="Cascadia Mono"/>
+          <w:color w:val="FFFFFF"/>
+          <w:sz w:val="20"/>
+          <w:lang w:val="en-IN" w:eastAsia="en-IN"/>
+        </w:rPr>
+        <w:t> </w:t>
+      </w:r>
+      <w:r>
+        <w:rPr>
+          <w:rFonts w:ascii="Cascadia Mono" w:eastAsia="Times New Roman" w:hAnsi="Cascadia Mono" w:cs="Cascadia Mono"/>
+          <w:color w:val="22AA44"/>
+          <w:sz w:val="20"/>
+          <w:lang w:val="en-IN" w:eastAsia="en-IN"/>
+        </w:rPr>
+        <w:t>&lt;</w:t>
+      </w:r>
+      <w:proofErr w:type="spellStart"/>
+      <w:r>
+        <w:rPr>
+          <w:rFonts w:ascii="Cascadia Mono" w:eastAsia="Times New Roman" w:hAnsi="Cascadia Mono" w:cs="Cascadia Mono"/>
+          <w:color w:val="22AA44"/>
+          <w:sz w:val="20"/>
+          <w:lang w:val="en-IN" w:eastAsia="en-IN"/>
+        </w:rPr>
+        <w:t>conio.h</w:t>
+      </w:r>
+      <w:proofErr w:type="spellEnd"/>
+      <w:r>
+        <w:rPr>
+          <w:rFonts w:ascii="Cascadia Mono" w:eastAsia="Times New Roman" w:hAnsi="Cascadia Mono" w:cs="Cascadia Mono"/>
+          <w:color w:val="22AA44"/>
+          <w:sz w:val="20"/>
+          <w:lang w:val="en-IN" w:eastAsia="en-IN"/>
+        </w:rPr>
+        <w:t>&gt;</w:t>
+      </w:r>
+    </w:p>
+    <w:p>
+      <w:pPr>
+        <w:shd w:val="clear" w:color="auto" w:fill="03000C"/>
+        <w:spacing w:after="0" w:line="270" w:lineRule="atLeast"/>
+        <w:rPr>
+          <w:rFonts w:ascii="Cascadia Mono" w:eastAsia="Times New Roman" w:hAnsi="Cascadia Mono" w:cs="Cascadia Mono"/>
+          <w:color w:val="FFFFFF"/>
+          <w:sz w:val="20"/>
+          <w:lang w:val="en-IN" w:eastAsia="en-IN"/>
+        </w:rPr>
+      </w:pPr>
+    </w:p>
+    <w:p>
+      <w:pPr>
+        <w:shd w:val="clear" w:color="auto" w:fill="03000C"/>
+        <w:spacing w:after="0" w:line="270" w:lineRule="atLeast"/>
+        <w:rPr>
+          <w:rFonts w:ascii="Cascadia Mono" w:eastAsia="Times New Roman" w:hAnsi="Cascadia Mono" w:cs="Cascadia Mono"/>
+          <w:color w:val="FFFFFF"/>
+          <w:sz w:val="20"/>
+          <w:lang w:val="en-IN" w:eastAsia="en-IN"/>
+        </w:rPr>
+      </w:pPr>
+      <w:proofErr w:type="gramStart"/>
+      <w:r>
+        <w:rPr>
+          <w:rFonts w:ascii="Cascadia Mono" w:eastAsia="Times New Roman" w:hAnsi="Cascadia Mono" w:cs="Cascadia Mono"/>
+          <w:i/>
+          <w:iCs/>
+          <w:color w:val="9966B8"/>
+          <w:sz w:val="20"/>
+          <w:lang w:val="en-IN" w:eastAsia="en-IN"/>
+        </w:rPr>
+        <w:t>void</w:t>
+      </w:r>
+      <w:proofErr w:type="gramEnd"/>
+      <w:r>
+        <w:rPr>
+          <w:rFonts w:ascii="Cascadia Mono" w:eastAsia="Times New Roman" w:hAnsi="Cascadia Mono" w:cs="Cascadia Mono"/>
+          <w:color w:val="FFFFFF"/>
+          <w:sz w:val="20"/>
+          <w:lang w:val="en-IN" w:eastAsia="en-IN"/>
+        </w:rPr>
+        <w:t> </w:t>
+      </w:r>
+      <w:r>
+        <w:rPr>
+          <w:rFonts w:ascii="Cascadia Mono" w:eastAsia="Times New Roman" w:hAnsi="Cascadia Mono" w:cs="Cascadia Mono"/>
+          <w:color w:val="DDBB88"/>
+          <w:sz w:val="20"/>
+          <w:lang w:val="en-IN" w:eastAsia="en-IN"/>
+        </w:rPr>
+        <w:t>main</w:t>
+      </w:r>
+      <w:r>
+        <w:rPr>
+          <w:rFonts w:ascii="Cascadia Mono" w:eastAsia="Times New Roman" w:hAnsi="Cascadia Mono" w:cs="Cascadia Mono"/>
+          <w:color w:val="FFFFFF"/>
+          <w:sz w:val="20"/>
+          <w:lang w:val="en-IN" w:eastAsia="en-IN"/>
+        </w:rPr>
+        <w:t> ()</w:t>
+      </w:r>
+    </w:p>
+    <w:p>
+      <w:pPr>
+        <w:shd w:val="clear" w:color="auto" w:fill="03000C"/>
+        <w:spacing w:after="0" w:line="270" w:lineRule="atLeast"/>
+        <w:rPr>
+          <w:rFonts w:ascii="Cascadia Mono" w:eastAsia="Times New Roman" w:hAnsi="Cascadia Mono" w:cs="Cascadia Mono"/>
+          <w:color w:val="FFFFFF"/>
+          <w:sz w:val="20"/>
+          <w:lang w:val="en-IN" w:eastAsia="en-IN"/>
+        </w:rPr>
+      </w:pPr>
+      <w:r>
+        <w:rPr>
+          <w:rFonts w:ascii="Cascadia Mono" w:eastAsia="Times New Roman" w:hAnsi="Cascadia Mono" w:cs="Cascadia Mono"/>
+          <w:color w:val="FFFFFF"/>
+          <w:sz w:val="20"/>
+          <w:lang w:val="en-IN" w:eastAsia="en-IN"/>
+        </w:rPr>
+        <w:t>{</w:t>
+      </w:r>
+    </w:p>
+    <w:p>
+      <w:pPr>
+        <w:shd w:val="clear" w:color="auto" w:fill="03000C"/>
+        <w:spacing w:after="0" w:line="270" w:lineRule="atLeast"/>
+        <w:rPr>
+          <w:rFonts w:ascii="Cascadia Mono" w:eastAsia="Times New Roman" w:hAnsi="Cascadia Mono" w:cs="Cascadia Mono"/>
+          <w:color w:val="FFFFFF"/>
+          <w:sz w:val="20"/>
+          <w:lang w:val="en-IN" w:eastAsia="en-IN"/>
+        </w:rPr>
+      </w:pPr>
+      <w:r>
+        <w:rPr>
+          <w:rFonts w:ascii="Cascadia Mono" w:eastAsia="Times New Roman" w:hAnsi="Cascadia Mono" w:cs="Cascadia Mono"/>
+          <w:color w:val="FFFFFF"/>
+          <w:sz w:val="20"/>
+          <w:lang w:val="en-IN" w:eastAsia="en-IN"/>
+        </w:rPr>
+        <w:t>    </w:t>
+      </w:r>
+      <w:proofErr w:type="spellStart"/>
+      <w:r>
+        <w:rPr>
+          <w:rFonts w:ascii="Cascadia Mono" w:eastAsia="Times New Roman" w:hAnsi="Cascadia Mono" w:cs="Cascadia Mono"/>
+          <w:color w:val="DDBB88"/>
+          <w:sz w:val="20"/>
+          <w:lang w:val="en-IN" w:eastAsia="en-IN"/>
+        </w:rPr>
+        <w:t>printf</w:t>
+      </w:r>
+      <w:proofErr w:type="spellEnd"/>
+      <w:r>
+        <w:rPr>
+          <w:rFonts w:ascii="Cascadia Mono" w:eastAsia="Times New Roman" w:hAnsi="Cascadia Mono" w:cs="Cascadia Mono"/>
+          <w:color w:val="FFFFFF"/>
+          <w:sz w:val="20"/>
+          <w:lang w:val="en-IN" w:eastAsia="en-IN"/>
+        </w:rPr>
+        <w:t>(</w:t>
+      </w:r>
+      <w:r>
+        <w:rPr>
+          <w:rFonts w:ascii="Cascadia Mono" w:eastAsia="Times New Roman" w:hAnsi="Cascadia Mono" w:cs="Cascadia Mono"/>
+          <w:color w:val="22AA44"/>
+          <w:sz w:val="20"/>
+          <w:lang w:val="en-IN" w:eastAsia="en-IN"/>
+        </w:rPr>
+        <w:t>"Hello </w:t>
+      </w:r>
+      <w:r>
+        <w:rPr>
+          <w:rFonts w:ascii="Cascadia Mono" w:eastAsia="Times New Roman" w:hAnsi="Cascadia Mono" w:cs="Cascadia Mono"/>
+          <w:color w:val="22AA44"/>
+          <w:sz w:val="20"/>
+          <w:lang w:val="en-IN" w:eastAsia="en-IN"/>
+        </w:rPr>
+        <w:t>Github</w:t>
+      </w:r>
       <w:bookmarkStart w:id="0" w:name="_GoBack"/>
       <w:bookmarkEnd w:id="0"/>
+      <w:r>
+        <w:rPr>
+          <w:rFonts w:ascii="Cascadia Mono" w:eastAsia="Times New Roman" w:hAnsi="Cascadia Mono" w:cs="Cascadia Mono"/>
+          <w:color w:val="22AA44"/>
+          <w:sz w:val="20"/>
+          <w:lang w:val="en-IN" w:eastAsia="en-IN"/>
+        </w:rPr>
+        <w:t>"</w:t>
+      </w:r>
+      <w:r>
+        <w:rPr>
+          <w:rFonts w:ascii="Cascadia Mono" w:eastAsia="Times New Roman" w:hAnsi="Cascadia Mono" w:cs="Cascadia Mono"/>
+          <w:color w:val="FFFFFF"/>
+          <w:sz w:val="20"/>
+          <w:lang w:val="en-IN" w:eastAsia="en-IN"/>
+        </w:rPr>
+        <w:t>);</w:t>
+      </w:r>
+    </w:p>
+    <w:p>
+      <w:pPr>
+        <w:shd w:val="clear" w:color="auto" w:fill="03000C"/>
+        <w:spacing w:after="0" w:line="270" w:lineRule="atLeast"/>
+        <w:rPr>
+          <w:rFonts w:ascii="Cascadia Mono" w:eastAsia="Times New Roman" w:hAnsi="Cascadia Mono" w:cs="Cascadia Mono"/>
+          <w:color w:val="FFFFFF"/>
+          <w:sz w:val="20"/>
+          <w:lang w:val="en-IN" w:eastAsia="en-IN"/>
+        </w:rPr>
+      </w:pPr>
+      <w:r>
+        <w:rPr>
+          <w:rFonts w:ascii="Cascadia Mono" w:eastAsia="Times New Roman" w:hAnsi="Cascadia Mono" w:cs="Cascadia Mono"/>
+          <w:color w:val="FFFFFF"/>
+          <w:sz w:val="20"/>
+          <w:lang w:val="en-IN" w:eastAsia="en-IN"/>
+        </w:rPr>
+        <w:t>}</w:t>
+      </w:r>
+    </w:p>
+    <w:p/>
+    <w:p>
+      <w:r>
+        <w:t>Q3)</w:t>
+      </w:r>
+      <w:r>
+        <w:t xml:space="preserve"> </w:t>
+      </w:r>
+    </w:p>
+    <w:p>
+      <w:r>
+        <w:t xml:space="preserve">Open Source Project Selected: </w:t>
+      </w:r>
+      <w:hyperlink r:id="rId6" w:history="1">
+        <w:r>
+          <w:rPr>
+            <w:rStyle w:val="Hyperlink"/>
+          </w:rPr>
+          <w:t>https://github.com/firstcontributions/first-contributions</w:t>
+        </w:r>
+      </w:hyperlink>
+      <w:r>
+        <w:t xml:space="preserve"> </w:t>
+      </w:r>
     </w:p>
     <w:sectPr>
       <w:pgSz w:w="12240" w:h="15840"/>
@@ -805,7 +1075,7 @@
 </file>
 
 <file path=customXml/itemProps1.xml><?xml version="1.0" encoding="utf-8"?>
-<ds:datastoreItem xmlns:ds="http://schemas.openxmlformats.org/officeDocument/2006/customXml" ds:itemID="{3C3722CF-DBF1-4B62-93E2-9525545D8574}">
+<ds:datastoreItem xmlns:ds="http://schemas.openxmlformats.org/officeDocument/2006/customXml" ds:itemID="{56FAD595-B298-469D-A4CF-C9E71648D065}">
   <ds:schemaRefs>
     <ds:schemaRef ds:uri="http://schemas.openxmlformats.org/officeDocument/2006/bibliography"/>
   </ds:schemaRefs>

</xml_diff>

<commit_message>
Just adding the word file
Don't gloat over "One Commit only"
</commit_message>
<xml_diff>
--- a/B13_19803024_NikhilPaleti_Lab1_OSSLab.docx
+++ b/B13_19803024_NikhilPaleti_Lab1_OSSLab.docx
@@ -5,8 +5,22 @@
     <w:p>
       <w:pPr>
         <w:jc w:val="center"/>
-      </w:pPr>
-      <w:r>
+        <w:rPr>
+          <w:rFonts w:ascii="Product Sans" w:hAnsi="Product Sans"/>
+          <w:b/>
+          <w:bCs/>
+          <w:sz w:val="32"/>
+          <w:szCs w:val="32"/>
+        </w:rPr>
+      </w:pPr>
+      <w:r>
+        <w:rPr>
+          <w:rFonts w:ascii="Product Sans" w:hAnsi="Product Sans"/>
+          <w:b/>
+          <w:bCs/>
+          <w:sz w:val="32"/>
+          <w:szCs w:val="32"/>
+        </w:rPr>
         <w:t>Lab 1</w:t>
       </w:r>
     </w:p>
@@ -15,50 +29,154 @@
         <w:pBdr>
           <w:bottom w:val="single" w:sz="6" w:space="1" w:color="auto"/>
         </w:pBdr>
-      </w:pPr>
-      <w:r>
+        <w:rPr>
+          <w:rFonts w:ascii="Product Sans" w:hAnsi="Product Sans"/>
+          <w:b/>
+          <w:bCs/>
+          <w:sz w:val="32"/>
+          <w:szCs w:val="32"/>
+        </w:rPr>
+      </w:pPr>
+      <w:r>
+        <w:rPr>
+          <w:rFonts w:ascii="Product Sans" w:hAnsi="Product Sans"/>
+          <w:b/>
+          <w:bCs/>
+          <w:sz w:val="32"/>
+          <w:szCs w:val="32"/>
+        </w:rPr>
         <w:br/>
         <w:t>Nikhil Paleti</w:t>
       </w:r>
       <w:r>
+        <w:rPr>
+          <w:rFonts w:ascii="Product Sans" w:hAnsi="Product Sans"/>
+          <w:b/>
+          <w:bCs/>
+          <w:sz w:val="32"/>
+          <w:szCs w:val="32"/>
+        </w:rPr>
         <w:br/>
         <w:t>19803024</w:t>
       </w:r>
       <w:r>
+        <w:rPr>
+          <w:rFonts w:ascii="Product Sans" w:hAnsi="Product Sans"/>
+          <w:b/>
+          <w:bCs/>
+          <w:sz w:val="32"/>
+          <w:szCs w:val="32"/>
+        </w:rPr>
         <w:br/>
         <w:t>B13</w:t>
       </w:r>
     </w:p>
     <w:p>
-      <w:r>
+      <w:pPr>
+        <w:rPr>
+          <w:rFonts w:ascii="Product Sans" w:hAnsi="Product Sans"/>
+          <w:sz w:val="24"/>
+          <w:szCs w:val="24"/>
+        </w:rPr>
+      </w:pPr>
+      <w:r>
+        <w:rPr>
+          <w:rFonts w:ascii="Product Sans" w:hAnsi="Product Sans"/>
+          <w:sz w:val="24"/>
+          <w:szCs w:val="24"/>
+        </w:rPr>
         <w:t>Q1)</w:t>
       </w:r>
     </w:p>
     <w:p>
-      <w:r>
+      <w:pPr>
+        <w:pBdr>
+          <w:bottom w:val="single" w:sz="6" w:space="1" w:color="auto"/>
+        </w:pBdr>
+        <w:rPr>
+          <w:rStyle w:val="Hyperlink"/>
+          <w:rFonts w:ascii="Product Sans" w:hAnsi="Product Sans"/>
+          <w:sz w:val="24"/>
+          <w:szCs w:val="24"/>
+        </w:rPr>
+      </w:pPr>
+      <w:r>
+        <w:rPr>
+          <w:rFonts w:ascii="Product Sans" w:hAnsi="Product Sans"/>
+          <w:sz w:val="24"/>
+          <w:szCs w:val="24"/>
+        </w:rPr>
         <w:t xml:space="preserve">GitHub ID - </w:t>
       </w:r>
       <w:hyperlink r:id="rId5" w:history="1">
         <w:r>
           <w:rPr>
             <w:rStyle w:val="Hyperlink"/>
+            <w:rFonts w:ascii="Product Sans" w:hAnsi="Product Sans"/>
+            <w:sz w:val="24"/>
+            <w:szCs w:val="24"/>
           </w:rPr>
           <w:t>https://github.com/NikhilPaleti</w:t>
         </w:r>
       </w:hyperlink>
-    </w:p>
-    <w:p>
-      <w:r>
+      <w:r>
+        <w:rPr>
+          <w:rStyle w:val="Hyperlink"/>
+          <w:rFonts w:ascii="Product Sans" w:hAnsi="Product Sans"/>
+          <w:sz w:val="24"/>
+          <w:szCs w:val="24"/>
+        </w:rPr>
+        <w:t xml:space="preserve"> </w:t>
+      </w:r>
+    </w:p>
+    <w:p>
+      <w:pPr>
+        <w:rPr>
+          <w:rFonts w:ascii="Product Sans" w:hAnsi="Product Sans"/>
+          <w:sz w:val="24"/>
+          <w:szCs w:val="24"/>
+        </w:rPr>
+      </w:pPr>
+      <w:r>
+        <w:rPr>
+          <w:rFonts w:ascii="Product Sans" w:hAnsi="Product Sans"/>
+          <w:sz w:val="24"/>
+          <w:szCs w:val="24"/>
+        </w:rPr>
         <w:t>Q2)</w:t>
       </w:r>
     </w:p>
     <w:p>
-      <w:r>
+      <w:pPr>
+        <w:rPr>
+          <w:rFonts w:ascii="Product Sans" w:hAnsi="Product Sans"/>
+          <w:sz w:val="24"/>
+          <w:szCs w:val="24"/>
+        </w:rPr>
+      </w:pPr>
+      <w:r>
+        <w:rPr>
+          <w:rFonts w:ascii="Product Sans" w:hAnsi="Product Sans"/>
+          <w:sz w:val="24"/>
+          <w:szCs w:val="24"/>
+        </w:rPr>
         <w:t xml:space="preserve">Code Uploaded: </w:t>
       </w:r>
     </w:p>
     <w:p>
-      <w:r>
+      <w:pPr>
+        <w:rPr>
+          <w:rFonts w:ascii="Product Sans" w:hAnsi="Product Sans"/>
+          <w:sz w:val="24"/>
+          <w:szCs w:val="24"/>
+        </w:rPr>
+      </w:pPr>
+      <w:r>
+        <w:rPr>
+          <w:rFonts w:ascii="Product Sans" w:hAnsi="Product Sans"/>
+          <w:sz w:val="24"/>
+          <w:szCs w:val="24"/>
+        </w:rPr>
         <w:t>//A Very Basic Hello World Program.</w:t>
       </w:r>
     </w:p>
@@ -67,35 +185,39 @@
         <w:shd w:val="clear" w:color="auto" w:fill="03000C"/>
         <w:spacing w:after="0" w:line="270" w:lineRule="atLeast"/>
         <w:rPr>
-          <w:rFonts w:ascii="Cascadia Mono" w:eastAsia="Times New Roman" w:hAnsi="Cascadia Mono" w:cs="Cascadia Mono"/>
+          <w:rFonts w:ascii="Product Sans" w:eastAsia="Times New Roman" w:hAnsi="Product Sans" w:cs="Cascadia Mono"/>
           <w:color w:val="FFFFFF"/>
-          <w:sz w:val="20"/>
-          <w:lang w:val="en-IN" w:eastAsia="en-IN"/>
-        </w:rPr>
-      </w:pPr>
-      <w:r>
-        <w:rPr>
-          <w:rFonts w:ascii="Cascadia Mono" w:eastAsia="Times New Roman" w:hAnsi="Cascadia Mono" w:cs="Cascadia Mono"/>
+          <w:sz w:val="24"/>
+          <w:szCs w:val="24"/>
+          <w:lang w:val="en-IN" w:eastAsia="en-IN"/>
+        </w:rPr>
+      </w:pPr>
+      <w:r>
+        <w:rPr>
+          <w:rFonts w:ascii="Product Sans" w:eastAsia="Times New Roman" w:hAnsi="Product Sans" w:cs="Cascadia Mono"/>
           <w:color w:val="225588"/>
-          <w:sz w:val="20"/>
+          <w:sz w:val="24"/>
+          <w:szCs w:val="24"/>
           <w:lang w:val="en-IN" w:eastAsia="en-IN"/>
         </w:rPr>
         <w:t>#include</w:t>
       </w:r>
       <w:r>
         <w:rPr>
-          <w:rFonts w:ascii="Cascadia Mono" w:eastAsia="Times New Roman" w:hAnsi="Cascadia Mono" w:cs="Cascadia Mono"/>
+          <w:rFonts w:ascii="Product Sans" w:eastAsia="Times New Roman" w:hAnsi="Product Sans" w:cs="Cascadia Mono"/>
           <w:color w:val="FFFFFF"/>
-          <w:sz w:val="20"/>
+          <w:sz w:val="24"/>
+          <w:szCs w:val="24"/>
           <w:lang w:val="en-IN" w:eastAsia="en-IN"/>
         </w:rPr>
         <w:t> </w:t>
       </w:r>
       <w:r>
         <w:rPr>
-          <w:rFonts w:ascii="Cascadia Mono" w:eastAsia="Times New Roman" w:hAnsi="Cascadia Mono" w:cs="Cascadia Mono"/>
+          <w:rFonts w:ascii="Product Sans" w:eastAsia="Times New Roman" w:hAnsi="Product Sans" w:cs="Cascadia Mono"/>
           <w:color w:val="22AA44"/>
-          <w:sz w:val="20"/>
+          <w:sz w:val="24"/>
+          <w:szCs w:val="24"/>
           <w:lang w:val="en-IN" w:eastAsia="en-IN"/>
         </w:rPr>
         <w:t>&lt;</w:t>
@@ -103,9 +225,10 @@
       <w:proofErr w:type="spellStart"/>
       <w:r>
         <w:rPr>
-          <w:rFonts w:ascii="Cascadia Mono" w:eastAsia="Times New Roman" w:hAnsi="Cascadia Mono" w:cs="Cascadia Mono"/>
+          <w:rFonts w:ascii="Product Sans" w:eastAsia="Times New Roman" w:hAnsi="Product Sans" w:cs="Cascadia Mono"/>
           <w:color w:val="22AA44"/>
-          <w:sz w:val="20"/>
+          <w:sz w:val="24"/>
+          <w:szCs w:val="24"/>
           <w:lang w:val="en-IN" w:eastAsia="en-IN"/>
         </w:rPr>
         <w:t>conio.h</w:t>
@@ -113,9 +236,10 @@
       <w:proofErr w:type="spellEnd"/>
       <w:r>
         <w:rPr>
-          <w:rFonts w:ascii="Cascadia Mono" w:eastAsia="Times New Roman" w:hAnsi="Cascadia Mono" w:cs="Cascadia Mono"/>
+          <w:rFonts w:ascii="Product Sans" w:eastAsia="Times New Roman" w:hAnsi="Product Sans" w:cs="Cascadia Mono"/>
           <w:color w:val="22AA44"/>
-          <w:sz w:val="20"/>
+          <w:sz w:val="24"/>
+          <w:szCs w:val="24"/>
           <w:lang w:val="en-IN" w:eastAsia="en-IN"/>
         </w:rPr>
         <w:t>&gt;</w:t>
@@ -126,9 +250,10 @@
         <w:shd w:val="clear" w:color="auto" w:fill="03000C"/>
         <w:spacing w:after="0" w:line="270" w:lineRule="atLeast"/>
         <w:rPr>
-          <w:rFonts w:ascii="Cascadia Mono" w:eastAsia="Times New Roman" w:hAnsi="Cascadia Mono" w:cs="Cascadia Mono"/>
+          <w:rFonts w:ascii="Product Sans" w:eastAsia="Times New Roman" w:hAnsi="Product Sans" w:cs="Cascadia Mono"/>
           <w:color w:val="FFFFFF"/>
-          <w:sz w:val="20"/>
+          <w:sz w:val="24"/>
+          <w:szCs w:val="24"/>
           <w:lang w:val="en-IN" w:eastAsia="en-IN"/>
         </w:rPr>
       </w:pPr>
@@ -138,20 +263,22 @@
         <w:shd w:val="clear" w:color="auto" w:fill="03000C"/>
         <w:spacing w:after="0" w:line="270" w:lineRule="atLeast"/>
         <w:rPr>
-          <w:rFonts w:ascii="Cascadia Mono" w:eastAsia="Times New Roman" w:hAnsi="Cascadia Mono" w:cs="Cascadia Mono"/>
+          <w:rFonts w:ascii="Product Sans" w:eastAsia="Times New Roman" w:hAnsi="Product Sans" w:cs="Cascadia Mono"/>
           <w:color w:val="FFFFFF"/>
-          <w:sz w:val="20"/>
+          <w:sz w:val="24"/>
+          <w:szCs w:val="24"/>
           <w:lang w:val="en-IN" w:eastAsia="en-IN"/>
         </w:rPr>
       </w:pPr>
       <w:proofErr w:type="gramStart"/>
       <w:r>
         <w:rPr>
-          <w:rFonts w:ascii="Cascadia Mono" w:eastAsia="Times New Roman" w:hAnsi="Cascadia Mono" w:cs="Cascadia Mono"/>
+          <w:rFonts w:ascii="Product Sans" w:eastAsia="Times New Roman" w:hAnsi="Product Sans" w:cs="Cascadia Mono"/>
           <w:i/>
           <w:iCs/>
           <w:color w:val="9966B8"/>
-          <w:sz w:val="20"/>
+          <w:sz w:val="24"/>
+          <w:szCs w:val="24"/>
           <w:lang w:val="en-IN" w:eastAsia="en-IN"/>
         </w:rPr>
         <w:t>void</w:t>
@@ -159,27 +286,30 @@
       <w:proofErr w:type="gramEnd"/>
       <w:r>
         <w:rPr>
-          <w:rFonts w:ascii="Cascadia Mono" w:eastAsia="Times New Roman" w:hAnsi="Cascadia Mono" w:cs="Cascadia Mono"/>
+          <w:rFonts w:ascii="Product Sans" w:eastAsia="Times New Roman" w:hAnsi="Product Sans" w:cs="Cascadia Mono"/>
           <w:color w:val="FFFFFF"/>
-          <w:sz w:val="20"/>
+          <w:sz w:val="24"/>
+          <w:szCs w:val="24"/>
           <w:lang w:val="en-IN" w:eastAsia="en-IN"/>
         </w:rPr>
         <w:t> </w:t>
       </w:r>
       <w:r>
         <w:rPr>
-          <w:rFonts w:ascii="Cascadia Mono" w:eastAsia="Times New Roman" w:hAnsi="Cascadia Mono" w:cs="Cascadia Mono"/>
+          <w:rFonts w:ascii="Product Sans" w:eastAsia="Times New Roman" w:hAnsi="Product Sans" w:cs="Cascadia Mono"/>
           <w:color w:val="DDBB88"/>
-          <w:sz w:val="20"/>
+          <w:sz w:val="24"/>
+          <w:szCs w:val="24"/>
           <w:lang w:val="en-IN" w:eastAsia="en-IN"/>
         </w:rPr>
         <w:t>main</w:t>
       </w:r>
       <w:r>
         <w:rPr>
-          <w:rFonts w:ascii="Cascadia Mono" w:eastAsia="Times New Roman" w:hAnsi="Cascadia Mono" w:cs="Cascadia Mono"/>
+          <w:rFonts w:ascii="Product Sans" w:eastAsia="Times New Roman" w:hAnsi="Product Sans" w:cs="Cascadia Mono"/>
           <w:color w:val="FFFFFF"/>
-          <w:sz w:val="20"/>
+          <w:sz w:val="24"/>
+          <w:szCs w:val="24"/>
           <w:lang w:val="en-IN" w:eastAsia="en-IN"/>
         </w:rPr>
         <w:t> ()</w:t>
@@ -190,17 +320,19 @@
         <w:shd w:val="clear" w:color="auto" w:fill="03000C"/>
         <w:spacing w:after="0" w:line="270" w:lineRule="atLeast"/>
         <w:rPr>
-          <w:rFonts w:ascii="Cascadia Mono" w:eastAsia="Times New Roman" w:hAnsi="Cascadia Mono" w:cs="Cascadia Mono"/>
+          <w:rFonts w:ascii="Product Sans" w:eastAsia="Times New Roman" w:hAnsi="Product Sans" w:cs="Cascadia Mono"/>
           <w:color w:val="FFFFFF"/>
-          <w:sz w:val="20"/>
-          <w:lang w:val="en-IN" w:eastAsia="en-IN"/>
-        </w:rPr>
-      </w:pPr>
-      <w:r>
-        <w:rPr>
-          <w:rFonts w:ascii="Cascadia Mono" w:eastAsia="Times New Roman" w:hAnsi="Cascadia Mono" w:cs="Cascadia Mono"/>
+          <w:sz w:val="24"/>
+          <w:szCs w:val="24"/>
+          <w:lang w:val="en-IN" w:eastAsia="en-IN"/>
+        </w:rPr>
+      </w:pPr>
+      <w:r>
+        <w:rPr>
+          <w:rFonts w:ascii="Product Sans" w:eastAsia="Times New Roman" w:hAnsi="Product Sans" w:cs="Cascadia Mono"/>
           <w:color w:val="FFFFFF"/>
-          <w:sz w:val="20"/>
+          <w:sz w:val="24"/>
+          <w:szCs w:val="24"/>
           <w:lang w:val="en-IN" w:eastAsia="en-IN"/>
         </w:rPr>
         <w:t>{</w:t>
@@ -211,27 +343,31 @@
         <w:shd w:val="clear" w:color="auto" w:fill="03000C"/>
         <w:spacing w:after="0" w:line="270" w:lineRule="atLeast"/>
         <w:rPr>
-          <w:rFonts w:ascii="Cascadia Mono" w:eastAsia="Times New Roman" w:hAnsi="Cascadia Mono" w:cs="Cascadia Mono"/>
+          <w:rFonts w:ascii="Product Sans" w:eastAsia="Times New Roman" w:hAnsi="Product Sans" w:cs="Cascadia Mono"/>
           <w:color w:val="FFFFFF"/>
-          <w:sz w:val="20"/>
-          <w:lang w:val="en-IN" w:eastAsia="en-IN"/>
-        </w:rPr>
-      </w:pPr>
-      <w:r>
-        <w:rPr>
-          <w:rFonts w:ascii="Cascadia Mono" w:eastAsia="Times New Roman" w:hAnsi="Cascadia Mono" w:cs="Cascadia Mono"/>
+          <w:sz w:val="24"/>
+          <w:szCs w:val="24"/>
+          <w:lang w:val="en-IN" w:eastAsia="en-IN"/>
+        </w:rPr>
+      </w:pPr>
+      <w:r>
+        <w:rPr>
+          <w:rFonts w:ascii="Product Sans" w:eastAsia="Times New Roman" w:hAnsi="Product Sans" w:cs="Cascadia Mono"/>
           <w:color w:val="FFFFFF"/>
-          <w:sz w:val="20"/>
+          <w:sz w:val="24"/>
+          <w:szCs w:val="24"/>
           <w:lang w:val="en-IN" w:eastAsia="en-IN"/>
         </w:rPr>
         <w:t>    </w:t>
       </w:r>
       <w:proofErr w:type="spellStart"/>
-      <w:r>
-        <w:rPr>
-          <w:rFonts w:ascii="Cascadia Mono" w:eastAsia="Times New Roman" w:hAnsi="Cascadia Mono" w:cs="Cascadia Mono"/>
+      <w:proofErr w:type="gramStart"/>
+      <w:r>
+        <w:rPr>
+          <w:rFonts w:ascii="Product Sans" w:eastAsia="Times New Roman" w:hAnsi="Product Sans" w:cs="Cascadia Mono"/>
           <w:color w:val="DDBB88"/>
-          <w:sz w:val="20"/>
+          <w:sz w:val="24"/>
+          <w:szCs w:val="24"/>
           <w:lang w:val="en-IN" w:eastAsia="en-IN"/>
         </w:rPr>
         <w:t>printf</w:t>
@@ -239,96 +375,349 @@
       <w:proofErr w:type="spellEnd"/>
       <w:r>
         <w:rPr>
-          <w:rFonts w:ascii="Cascadia Mono" w:eastAsia="Times New Roman" w:hAnsi="Cascadia Mono" w:cs="Cascadia Mono"/>
+          <w:rFonts w:ascii="Product Sans" w:eastAsia="Times New Roman" w:hAnsi="Product Sans" w:cs="Cascadia Mono"/>
           <w:color w:val="FFFFFF"/>
-          <w:sz w:val="20"/>
+          <w:sz w:val="24"/>
+          <w:szCs w:val="24"/>
           <w:lang w:val="en-IN" w:eastAsia="en-IN"/>
         </w:rPr>
         <w:t>(</w:t>
       </w:r>
-      <w:r>
-        <w:rPr>
-          <w:rFonts w:ascii="Cascadia Mono" w:eastAsia="Times New Roman" w:hAnsi="Cascadia Mono" w:cs="Cascadia Mono"/>
+      <w:proofErr w:type="gramEnd"/>
+      <w:r>
+        <w:rPr>
+          <w:rFonts w:ascii="Product Sans" w:eastAsia="Times New Roman" w:hAnsi="Product Sans" w:cs="Cascadia Mono"/>
           <w:color w:val="22AA44"/>
-          <w:sz w:val="20"/>
+          <w:sz w:val="24"/>
+          <w:szCs w:val="24"/>
           <w:lang w:val="en-IN" w:eastAsia="en-IN"/>
         </w:rPr>
         <w:t>"Hello </w:t>
       </w:r>
-      <w:r>
-        <w:rPr>
-          <w:rFonts w:ascii="Cascadia Mono" w:eastAsia="Times New Roman" w:hAnsi="Cascadia Mono" w:cs="Cascadia Mono"/>
+      <w:proofErr w:type="spellStart"/>
+      <w:r>
+        <w:rPr>
+          <w:rFonts w:ascii="Product Sans" w:eastAsia="Times New Roman" w:hAnsi="Product Sans" w:cs="Cascadia Mono"/>
           <w:color w:val="22AA44"/>
-          <w:sz w:val="20"/>
+          <w:sz w:val="24"/>
+          <w:szCs w:val="24"/>
           <w:lang w:val="en-IN" w:eastAsia="en-IN"/>
         </w:rPr>
         <w:t>Github</w:t>
       </w:r>
+      <w:proofErr w:type="spellEnd"/>
+      <w:r>
+        <w:rPr>
+          <w:rFonts w:ascii="Product Sans" w:eastAsia="Times New Roman" w:hAnsi="Product Sans" w:cs="Cascadia Mono"/>
+          <w:color w:val="22AA44"/>
+          <w:sz w:val="24"/>
+          <w:szCs w:val="24"/>
+          <w:lang w:val="en-IN" w:eastAsia="en-IN"/>
+        </w:rPr>
+        <w:t>"</w:t>
+      </w:r>
+      <w:r>
+        <w:rPr>
+          <w:rFonts w:ascii="Product Sans" w:eastAsia="Times New Roman" w:hAnsi="Product Sans" w:cs="Cascadia Mono"/>
+          <w:color w:val="FFFFFF"/>
+          <w:sz w:val="24"/>
+          <w:szCs w:val="24"/>
+          <w:lang w:val="en-IN" w:eastAsia="en-IN"/>
+        </w:rPr>
+        <w:t>);</w:t>
+      </w:r>
+    </w:p>
+    <w:p>
+      <w:pPr>
+        <w:shd w:val="clear" w:color="auto" w:fill="03000C"/>
+        <w:spacing w:after="0" w:line="270" w:lineRule="atLeast"/>
+        <w:rPr>
+          <w:rFonts w:ascii="Product Sans" w:eastAsia="Times New Roman" w:hAnsi="Product Sans" w:cs="Cascadia Mono"/>
+          <w:color w:val="FFFFFF"/>
+          <w:sz w:val="24"/>
+          <w:szCs w:val="24"/>
+          <w:lang w:val="en-IN" w:eastAsia="en-IN"/>
+        </w:rPr>
+      </w:pPr>
+      <w:r>
+        <w:rPr>
+          <w:rFonts w:ascii="Product Sans" w:eastAsia="Times New Roman" w:hAnsi="Product Sans" w:cs="Cascadia Mono"/>
+          <w:color w:val="FFFFFF"/>
+          <w:sz w:val="24"/>
+          <w:szCs w:val="24"/>
+          <w:lang w:val="en-IN" w:eastAsia="en-IN"/>
+        </w:rPr>
+        <w:t>}</w:t>
+      </w:r>
+    </w:p>
+    <w:p>
+      <w:pPr>
+        <w:pBdr>
+          <w:top w:val="single" w:sz="6" w:space="1" w:color="auto"/>
+          <w:bottom w:val="single" w:sz="6" w:space="1" w:color="auto"/>
+        </w:pBdr>
+        <w:rPr>
+          <w:rFonts w:ascii="Product Sans" w:hAnsi="Product Sans"/>
+          <w:sz w:val="24"/>
+          <w:szCs w:val="24"/>
+        </w:rPr>
+      </w:pPr>
+    </w:p>
+    <w:p>
+      <w:pPr>
+        <w:rPr>
+          <w:rFonts w:ascii="Product Sans" w:hAnsi="Product Sans"/>
+          <w:sz w:val="24"/>
+          <w:szCs w:val="24"/>
+        </w:rPr>
+      </w:pPr>
       <w:bookmarkStart w:id="0" w:name="_GoBack"/>
       <w:bookmarkEnd w:id="0"/>
       <w:r>
         <w:rPr>
-          <w:rFonts w:ascii="Cascadia Mono" w:eastAsia="Times New Roman" w:hAnsi="Cascadia Mono" w:cs="Cascadia Mono"/>
-          <w:color w:val="22AA44"/>
-          <w:sz w:val="20"/>
-          <w:lang w:val="en-IN" w:eastAsia="en-IN"/>
-        </w:rPr>
-        <w:t>"</w:t>
-      </w:r>
-      <w:r>
-        <w:rPr>
-          <w:rFonts w:ascii="Cascadia Mono" w:eastAsia="Times New Roman" w:hAnsi="Cascadia Mono" w:cs="Cascadia Mono"/>
-          <w:color w:val="FFFFFF"/>
-          <w:sz w:val="20"/>
-          <w:lang w:val="en-IN" w:eastAsia="en-IN"/>
-        </w:rPr>
-        <w:t>);</w:t>
-      </w:r>
-    </w:p>
-    <w:p>
-      <w:pPr>
-        <w:shd w:val="clear" w:color="auto" w:fill="03000C"/>
-        <w:spacing w:after="0" w:line="270" w:lineRule="atLeast"/>
-        <w:rPr>
-          <w:rFonts w:ascii="Cascadia Mono" w:eastAsia="Times New Roman" w:hAnsi="Cascadia Mono" w:cs="Cascadia Mono"/>
-          <w:color w:val="FFFFFF"/>
-          <w:sz w:val="20"/>
-          <w:lang w:val="en-IN" w:eastAsia="en-IN"/>
-        </w:rPr>
-      </w:pPr>
-      <w:r>
-        <w:rPr>
-          <w:rFonts w:ascii="Cascadia Mono" w:eastAsia="Times New Roman" w:hAnsi="Cascadia Mono" w:cs="Cascadia Mono"/>
-          <w:color w:val="FFFFFF"/>
-          <w:sz w:val="20"/>
-          <w:lang w:val="en-IN" w:eastAsia="en-IN"/>
-        </w:rPr>
-        <w:t>}</w:t>
-      </w:r>
-    </w:p>
-    <w:p/>
-    <w:p>
-      <w:r>
-        <w:t>Q3)</w:t>
-      </w:r>
-      <w:r>
-        <w:t xml:space="preserve"> </w:t>
-      </w:r>
-    </w:p>
-    <w:p>
-      <w:r>
+          <w:rFonts w:ascii="Product Sans" w:hAnsi="Product Sans"/>
+          <w:sz w:val="24"/>
+          <w:szCs w:val="24"/>
+        </w:rPr>
+        <w:t xml:space="preserve">Q3) </w:t>
+      </w:r>
+    </w:p>
+    <w:p>
+      <w:pPr>
+        <w:rPr>
+          <w:rFonts w:ascii="Product Sans" w:hAnsi="Product Sans"/>
+          <w:sz w:val="24"/>
+          <w:szCs w:val="24"/>
+        </w:rPr>
+      </w:pPr>
+      <w:r>
+        <w:rPr>
+          <w:rFonts w:ascii="Product Sans" w:hAnsi="Product Sans"/>
+          <w:sz w:val="24"/>
+          <w:szCs w:val="24"/>
+        </w:rPr>
         <w:t xml:space="preserve">Open Source Project Selected: </w:t>
       </w:r>
       <w:hyperlink r:id="rId6" w:history="1">
         <w:r>
           <w:rPr>
             <w:rStyle w:val="Hyperlink"/>
+            <w:rFonts w:ascii="Product Sans" w:hAnsi="Product Sans"/>
+            <w:sz w:val="24"/>
+            <w:szCs w:val="24"/>
           </w:rPr>
           <w:t>https://github.com/firstcontributions/first-contributions</w:t>
         </w:r>
       </w:hyperlink>
       <w:r>
+        <w:rPr>
+          <w:rFonts w:ascii="Product Sans" w:hAnsi="Product Sans"/>
+          <w:sz w:val="24"/>
+          <w:szCs w:val="24"/>
+        </w:rPr>
         <w:t xml:space="preserve"> </w:t>
+      </w:r>
+    </w:p>
+    <w:p>
+      <w:pPr>
+        <w:rPr>
+          <w:rFonts w:ascii="Product Sans" w:hAnsi="Product Sans"/>
+          <w:color w:val="000000" w:themeColor="text1"/>
+          <w:sz w:val="24"/>
+          <w:szCs w:val="24"/>
+        </w:rPr>
+      </w:pPr>
+      <w:r>
+        <w:rPr>
+          <w:rFonts w:ascii="Product Sans" w:hAnsi="Product Sans"/>
+          <w:sz w:val="24"/>
+          <w:szCs w:val="24"/>
+        </w:rPr>
+        <w:t>This is a very basic, but important, “mock”</w:t>
+      </w:r>
+      <w:r>
+        <w:rPr>
+          <w:rFonts w:ascii="Product Sans" w:hAnsi="Product Sans"/>
+          <w:sz w:val="24"/>
+          <w:szCs w:val="24"/>
+        </w:rPr>
+        <w:t xml:space="preserve"> repository. It is mostly </w:t>
+      </w:r>
+      <w:r>
+        <w:rPr>
+          <w:rFonts w:ascii="Product Sans" w:hAnsi="Product Sans"/>
+          <w:sz w:val="24"/>
+          <w:szCs w:val="24"/>
+        </w:rPr>
+        <w:t>consisted of “Readme” files</w:t>
+      </w:r>
+      <w:r>
+        <w:rPr>
+          <w:rFonts w:ascii="Product Sans" w:hAnsi="Product Sans"/>
+          <w:sz w:val="24"/>
+          <w:szCs w:val="24"/>
+        </w:rPr>
+        <w:t>, further describing the project and in different Languages</w:t>
+      </w:r>
+      <w:r>
+        <w:rPr>
+          <w:rFonts w:ascii="Product Sans" w:hAnsi="Product Sans"/>
+          <w:sz w:val="24"/>
+          <w:szCs w:val="24"/>
+        </w:rPr>
+        <w:t>. It is managed by a bot and allows all users to contribute to the project.</w:t>
+      </w:r>
+      <w:r>
+        <w:rPr>
+          <w:rFonts w:ascii="Product Sans" w:hAnsi="Product Sans"/>
+          <w:sz w:val="24"/>
+          <w:szCs w:val="24"/>
+        </w:rPr>
+        <w:br/>
+      </w:r>
+      <w:r>
+        <w:rPr>
+          <w:rFonts w:ascii="Product Sans" w:hAnsi="Product Sans"/>
+          <w:sz w:val="24"/>
+          <w:szCs w:val="24"/>
+        </w:rPr>
+        <w:t>This is intended to allow any new user to approach, Fork/Clone the rep</w:t>
+      </w:r>
+      <w:r>
+        <w:rPr>
+          <w:rFonts w:ascii="Product Sans" w:hAnsi="Product Sans"/>
+          <w:sz w:val="24"/>
+          <w:szCs w:val="24"/>
+        </w:rPr>
+        <w:t>o, make changes and contribute, hence a</w:t>
+      </w:r>
+      <w:r>
+        <w:rPr>
+          <w:rFonts w:ascii="Product Sans" w:hAnsi="Product Sans"/>
+          <w:sz w:val="24"/>
+          <w:szCs w:val="24"/>
+        </w:rPr>
+        <w:t xml:space="preserve">cclimatizing the users to the </w:t>
+      </w:r>
+      <w:r>
+        <w:rPr>
+          <w:rFonts w:ascii="Product Sans" w:hAnsi="Product Sans" w:cs="Segoe UI"/>
+          <w:color w:val="000000" w:themeColor="text1"/>
+          <w:sz w:val="24"/>
+          <w:szCs w:val="24"/>
+        </w:rPr>
+        <w:t>standard </w:t>
+      </w:r>
+      <w:r>
+        <w:rPr>
+          <w:rStyle w:val="Emphasis"/>
+          <w:rFonts w:ascii="Product Sans" w:hAnsi="Product Sans" w:cs="Segoe UI"/>
+          <w:color w:val="000000" w:themeColor="text1"/>
+          <w:sz w:val="24"/>
+          <w:szCs w:val="24"/>
+        </w:rPr>
+        <w:t>fork -&gt; clone -&gt; edit -&gt; pull request</w:t>
+      </w:r>
+      <w:r>
+        <w:rPr>
+          <w:rFonts w:ascii="Product Sans" w:hAnsi="Product Sans" w:cs="Segoe UI"/>
+          <w:color w:val="000000" w:themeColor="text1"/>
+          <w:sz w:val="24"/>
+          <w:szCs w:val="24"/>
+        </w:rPr>
+        <w:t xml:space="preserve"> workflow that </w:t>
+      </w:r>
+      <w:r>
+        <w:rPr>
+          <w:rFonts w:ascii="Product Sans" w:hAnsi="Product Sans" w:cs="Segoe UI"/>
+          <w:color w:val="000000" w:themeColor="text1"/>
+          <w:sz w:val="24"/>
+          <w:szCs w:val="24"/>
+        </w:rPr>
+        <w:t xml:space="preserve">they </w:t>
+      </w:r>
+      <w:r>
+        <w:rPr>
+          <w:rFonts w:ascii="Product Sans" w:hAnsi="Product Sans" w:cs="Segoe UI"/>
+          <w:color w:val="000000" w:themeColor="text1"/>
+          <w:sz w:val="24"/>
+          <w:szCs w:val="24"/>
+        </w:rPr>
+        <w:t>encounter often as a contributor</w:t>
+      </w:r>
+      <w:r>
+        <w:rPr>
+          <w:rFonts w:ascii="Product Sans" w:hAnsi="Product Sans" w:cs="Segoe UI"/>
+          <w:color w:val="000000" w:themeColor="text1"/>
+          <w:sz w:val="24"/>
+          <w:szCs w:val="24"/>
+        </w:rPr>
+        <w:t xml:space="preserve"> to Open-Source</w:t>
+      </w:r>
+      <w:r>
+        <w:rPr>
+          <w:rFonts w:ascii="Product Sans" w:hAnsi="Product Sans" w:cs="Segoe UI"/>
+          <w:color w:val="000000" w:themeColor="text1"/>
+          <w:sz w:val="24"/>
+          <w:szCs w:val="24"/>
+        </w:rPr>
+        <w:t>!</w:t>
+      </w:r>
+      <w:r>
+        <w:rPr>
+          <w:rFonts w:ascii="Product Sans" w:hAnsi="Product Sans"/>
+          <w:color w:val="000000" w:themeColor="text1"/>
+          <w:sz w:val="24"/>
+          <w:szCs w:val="24"/>
+        </w:rPr>
+        <w:t xml:space="preserve"> </w:t>
+      </w:r>
+    </w:p>
+    <w:p>
+      <w:pPr>
+        <w:rPr>
+          <w:rFonts w:ascii="Product Sans" w:hAnsi="Product Sans"/>
+          <w:sz w:val="24"/>
+          <w:szCs w:val="24"/>
+        </w:rPr>
+      </w:pPr>
+      <w:r>
+        <w:rPr>
+          <w:rFonts w:ascii="Product Sans" w:hAnsi="Product Sans"/>
+          <w:color w:val="000000" w:themeColor="text1"/>
+          <w:sz w:val="24"/>
+          <w:szCs w:val="24"/>
+        </w:rPr>
+        <w:t xml:space="preserve">This project is intended to serve as a </w:t>
+      </w:r>
+      <w:proofErr w:type="spellStart"/>
+      <w:r>
+        <w:rPr>
+          <w:rFonts w:ascii="Product Sans" w:hAnsi="Product Sans"/>
+          <w:color w:val="000000" w:themeColor="text1"/>
+          <w:sz w:val="24"/>
+          <w:szCs w:val="24"/>
+        </w:rPr>
+        <w:t>LaunchPad</w:t>
+      </w:r>
+      <w:proofErr w:type="spellEnd"/>
+      <w:r>
+        <w:rPr>
+          <w:rFonts w:ascii="Product Sans" w:hAnsi="Product Sans"/>
+          <w:color w:val="000000" w:themeColor="text1"/>
+          <w:sz w:val="24"/>
+          <w:szCs w:val="24"/>
+        </w:rPr>
+        <w:t xml:space="preserve"> to begin the journey of making</w:t>
+      </w:r>
+      <w:r>
+        <w:rPr>
+          <w:rFonts w:ascii="Product Sans" w:hAnsi="Product Sans"/>
+          <w:color w:val="000000" w:themeColor="text1"/>
+          <w:sz w:val="24"/>
+          <w:szCs w:val="24"/>
+        </w:rPr>
+        <w:t xml:space="preserve"> contributions to Open Source Projects</w:t>
       </w:r>
     </w:p>
     <w:sectPr>
@@ -772,6 +1161,17 @@
       <w:u w:val="single"/>
     </w:rPr>
   </w:style>
+  <w:style w:type="character" w:styleId="Emphasis">
+    <w:name w:val="Emphasis"/>
+    <w:basedOn w:val="DefaultParagraphFont"/>
+    <w:uiPriority w:val="20"/>
+    <w:qFormat/>
+    <w:rsid w:val="00DC0891"/>
+    <w:rPr>
+      <w:i/>
+      <w:iCs/>
+    </w:rPr>
+  </w:style>
 </w:styles>
 </file>
 
@@ -1075,7 +1475,7 @@
 </file>
 
 <file path=customXml/itemProps1.xml><?xml version="1.0" encoding="utf-8"?>
-<ds:datastoreItem xmlns:ds="http://schemas.openxmlformats.org/officeDocument/2006/customXml" ds:itemID="{56FAD595-B298-469D-A4CF-C9E71648D065}">
+<ds:datastoreItem xmlns:ds="http://schemas.openxmlformats.org/officeDocument/2006/customXml" ds:itemID="{3399BEFC-2D83-4D84-BD77-425B36037073}">
   <ds:schemaRefs>
     <ds:schemaRef ds:uri="http://schemas.openxmlformats.org/officeDocument/2006/bibliography"/>
   </ds:schemaRefs>

</xml_diff>